<commit_message>
Updated sql scripts based on table changes and deployment instructions
</commit_message>
<xml_diff>
--- a/gtas-neo4j-etl/doc/GTAS-Neo4j-deployment-instruction.docx
+++ b/gtas-neo4j-etl/doc/GTAS-Neo4j-deployment-instruction.docx
@@ -53,7 +53,6 @@
           <w:szCs w:val="24"/>
         </w:rPr>
       </w:pPr>
-      <w:bookmarkStart w:id="0" w:name="_GoBack"/>
       <w:r>
         <w:rPr>
           <w:sz w:val="24"/>
@@ -104,7 +103,6 @@
         <w:t>.</w:t>
       </w:r>
     </w:p>
-    <w:bookmarkEnd w:id="0"/>
     <w:p>
       <w:pPr>
         <w:rPr>
@@ -1238,6 +1236,22 @@
       </w:pPr>
       <w:r>
         <w:rPr>
+          <w:i/>
+          <w:sz w:val="24"/>
+          <w:szCs w:val="24"/>
+          <w:u w:val="single"/>
+        </w:rPr>
+        <w:t>Important:</w:t>
+      </w:r>
+      <w:r>
+        <w:rPr>
+          <w:sz w:val="24"/>
+          <w:szCs w:val="24"/>
+        </w:rPr>
+        <w:t xml:space="preserve"> </w:t>
+      </w:r>
+      <w:r>
+        <w:rPr>
           <w:sz w:val="24"/>
           <w:szCs w:val="24"/>
         </w:rPr>
@@ -1360,6 +1374,15 @@
         </w:rPr>
         <w:t>to the user home directory on your local or remote server.</w:t>
       </w:r>
+      <w:r>
+        <w:rPr>
+          <w:sz w:val="24"/>
+          <w:szCs w:val="24"/>
+        </w:rPr>
+        <w:t xml:space="preserve"> Without this metadata store, you cannot connect to Neo4j.</w:t>
+      </w:r>
+      <w:bookmarkStart w:id="0" w:name="_GoBack"/>
+      <w:bookmarkEnd w:id="0"/>
     </w:p>
     <w:p>
       <w:pPr>
@@ -2306,6 +2329,7 @@
           <w:sz w:val="24"/>
           <w:szCs w:val="24"/>
         </w:rPr>
+        <w:lastRenderedPageBreak/>
         <w:t>dbms.connectors.default_advertised_address</w:t>
       </w:r>
       <w:r>
@@ -2383,7 +2407,6 @@
           <w:sz w:val="24"/>
           <w:szCs w:val="24"/>
         </w:rPr>
-        <w:lastRenderedPageBreak/>
         <w:t>dbms.connector.bolt.listen_address</w:t>
       </w:r>
       <w:r>
@@ -3499,33 +3522,6 @@
         <w:rPr>
           <w:sz w:val="24"/>
           <w:szCs w:val="24"/>
-        </w:rPr>
-      </w:pPr>
-    </w:p>
-    <w:p>
-      <w:pPr>
-        <w:pStyle w:val="ListParagraph"/>
-        <w:ind w:left="1080"/>
-        <w:rPr>
-          <w:b/>
-        </w:rPr>
-      </w:pPr>
-    </w:p>
-    <w:p>
-      <w:pPr>
-        <w:pStyle w:val="ListParagraph"/>
-        <w:ind w:left="1080"/>
-        <w:rPr>
-          <w:b/>
-        </w:rPr>
-      </w:pPr>
-    </w:p>
-    <w:p>
-      <w:pPr>
-        <w:pStyle w:val="ListParagraph"/>
-        <w:ind w:left="1080"/>
-        <w:rPr>
-          <w:b/>
         </w:rPr>
       </w:pPr>
     </w:p>
@@ -8460,29 +8456,29 @@
                 <w:sz w:val="20"/>
                 <w:szCs w:val="20"/>
               </w:rPr>
-              <w:t xml:space="preserve">The temporary filename that the </w:t>
+              <w:t xml:space="preserve">The temporary filename that the ETL job uses to </w:t>
             </w:r>
             <w:r>
               <w:rPr>
                 <w:sz w:val="20"/>
                 <w:szCs w:val="20"/>
               </w:rPr>
-              <w:lastRenderedPageBreak/>
-              <w:t xml:space="preserve">ETL job uses to </w:t>
+              <w:t>process</w:t>
             </w:r>
             <w:r>
               <w:rPr>
                 <w:sz w:val="20"/>
                 <w:szCs w:val="20"/>
               </w:rPr>
-              <w:t>process</w:t>
+              <w:t xml:space="preserve"> </w:t>
             </w:r>
             <w:r>
               <w:rPr>
                 <w:sz w:val="20"/>
                 <w:szCs w:val="20"/>
               </w:rPr>
-              <w:t xml:space="preserve"> passenger hit data.</w:t>
+              <w:lastRenderedPageBreak/>
+              <w:t>passenger hit data.</w:t>
             </w:r>
           </w:p>
         </w:tc>
@@ -13956,7 +13952,7 @@
 </file>
 
 <file path=customXml/itemProps1.xml><?xml version="1.0" encoding="utf-8"?>
-<ds:datastoreItem xmlns:ds="http://schemas.openxmlformats.org/officeDocument/2006/customXml" ds:itemID="{1BC1A7A5-962D-44DD-95DE-445D5095F3EF}">
+<ds:datastoreItem xmlns:ds="http://schemas.openxmlformats.org/officeDocument/2006/customXml" ds:itemID="{2021194C-211F-4540-92EE-F5AA77712E10}">
   <ds:schemaRefs>
     <ds:schemaRef ds:uri="http://schemas.openxmlformats.org/officeDocument/2006/bibliography"/>
   </ds:schemaRefs>

</xml_diff>

<commit_message>
Corrected instruction: MaridaDB JDBC driver should be in .../data-integration/lib
</commit_message>
<xml_diff>
--- a/gtas-neo4j-etl/doc/GTAS-Neo4j-deployment-instruction.docx
+++ b/gtas-neo4j-etl/doc/GTAS-Neo4j-deployment-instruction.docx
@@ -44,18 +44,6 @@
         </w:rPr>
         <w:t xml:space="preserve"> operating system</w:t>
       </w:r>
-    </w:p>
-    <w:p>
-      <w:pPr>
-        <w:jc w:val="center"/>
-        <w:rPr>
-          <w:b/>
-          <w:sz w:val="28"/>
-          <w:szCs w:val="28"/>
-        </w:rPr>
-      </w:pPr>
-      <w:bookmarkStart w:id="0" w:name="_GoBack"/>
-      <w:bookmarkEnd w:id="0"/>
     </w:p>
     <w:p>
       <w:pPr>
@@ -1018,8 +1006,36 @@
           <w:sz w:val="24"/>
           <w:szCs w:val="24"/>
         </w:rPr>
-        <w:t xml:space="preserve">/opt/pentaho/data-integration </w:t>
-      </w:r>
+        <w:t>/opt/</w:t>
+      </w:r>
+      <w:proofErr w:type="spellStart"/>
+      <w:r>
+        <w:rPr>
+          <w:color w:val="1F3864" w:themeColor="accent5" w:themeShade="80"/>
+          <w:sz w:val="24"/>
+          <w:szCs w:val="24"/>
+        </w:rPr>
+        <w:t>pentaho</w:t>
+      </w:r>
+      <w:proofErr w:type="spellEnd"/>
+      <w:r>
+        <w:rPr>
+          <w:color w:val="1F3864" w:themeColor="accent5" w:themeShade="80"/>
+          <w:sz w:val="24"/>
+          <w:szCs w:val="24"/>
+        </w:rPr>
+        <w:t>/data-integration</w:t>
+      </w:r>
+      <w:r>
+        <w:rPr>
+          <w:color w:val="1F3864" w:themeColor="accent5" w:themeShade="80"/>
+          <w:sz w:val="24"/>
+          <w:szCs w:val="24"/>
+        </w:rPr>
+        <w:t xml:space="preserve">/lib </w:t>
+      </w:r>
+      <w:bookmarkStart w:id="0" w:name="_GoBack"/>
+      <w:bookmarkEnd w:id="0"/>
       <w:r>
         <w:rPr>
           <w:sz w:val="24"/>
@@ -2272,6 +2288,7 @@
           <w:sz w:val="24"/>
           <w:szCs w:val="24"/>
         </w:rPr>
+        <w:lastRenderedPageBreak/>
         <w:t>dbms.connectors.default_advertised_address</w:t>
       </w:r>
       <w:r>
@@ -2324,7 +2341,6 @@
           <w:sz w:val="24"/>
           <w:szCs w:val="24"/>
         </w:rPr>
-        <w:lastRenderedPageBreak/>
         <w:t>dbms.connector.bolt.listen_address</w:t>
       </w:r>
       <w:r>
@@ -6512,6 +6528,7 @@
           <w:sz w:val="24"/>
           <w:szCs w:val="24"/>
         </w:rPr>
+        <w:lastRenderedPageBreak/>
         <w:t>Deploy</w:t>
       </w:r>
       <w:r>
@@ -6588,7 +6605,6 @@
           <w:sz w:val="24"/>
           <w:szCs w:val="24"/>
         </w:rPr>
-        <w:lastRenderedPageBreak/>
         <w:t xml:space="preserve">Copy the </w:t>
       </w:r>
       <w:r>
@@ -7634,6 +7650,7 @@
                 <w:sz w:val="20"/>
                 <w:szCs w:val="20"/>
               </w:rPr>
+              <w:lastRenderedPageBreak/>
               <w:t>EXT_VAR_TEMP_GTAS_PASSENGER_FULL_FILE_NAME</w:t>
             </w:r>
           </w:p>
@@ -7687,7 +7704,6 @@
                 <w:sz w:val="20"/>
                 <w:szCs w:val="20"/>
               </w:rPr>
-              <w:lastRenderedPageBreak/>
               <w:t>process</w:t>
             </w:r>
             <w:r>
@@ -7719,7 +7735,6 @@
                 <w:sz w:val="20"/>
                 <w:szCs w:val="20"/>
               </w:rPr>
-              <w:lastRenderedPageBreak/>
               <w:t>EXT_VAR_TEMP_GTAS_HITS_FULL_FILE_NAME</w:t>
             </w:r>
           </w:p>
@@ -8481,7 +8496,15 @@
                 <w:sz w:val="20"/>
                 <w:szCs w:val="20"/>
               </w:rPr>
-              <w:t>Default batch size for merging the Phone node and  the passenger-phone relationship</w:t>
+              <w:t>Default batch size for merging the Phone node and  the passenger-</w:t>
+            </w:r>
+            <w:r>
+              <w:rPr>
+                <w:sz w:val="20"/>
+                <w:szCs w:val="20"/>
+              </w:rPr>
+              <w:lastRenderedPageBreak/>
+              <w:t>phone relationship</w:t>
             </w:r>
           </w:p>
         </w:tc>
@@ -8505,6 +8528,7 @@
                 <w:sz w:val="20"/>
                 <w:szCs w:val="20"/>
               </w:rPr>
+              <w:lastRenderedPageBreak/>
               <w:t>EXT_VAR_PASSENGER_HIT_BATCH_SIZE</w:t>
             </w:r>
           </w:p>
@@ -8553,15 +8577,7 @@
                 <w:sz w:val="20"/>
                 <w:szCs w:val="20"/>
               </w:rPr>
-              <w:t xml:space="preserve">Default batch size for merging the </w:t>
-            </w:r>
-            <w:r>
-              <w:rPr>
-                <w:sz w:val="20"/>
-                <w:szCs w:val="20"/>
-              </w:rPr>
-              <w:lastRenderedPageBreak/>
-              <w:t>Hit node and  the passenger-hit relationship</w:t>
+              <w:t>Default batch size for merging the Hit node and  the passenger-hit relationship</w:t>
             </w:r>
           </w:p>
         </w:tc>
@@ -8585,7 +8601,6 @@
                 <w:sz w:val="20"/>
                 <w:szCs w:val="20"/>
               </w:rPr>
-              <w:lastRenderedPageBreak/>
               <w:t>EXT_VAR_FLIGHT_HIT_BATCH_SIZE</w:t>
             </w:r>
           </w:p>
@@ -9252,6 +9267,7 @@
               <w:ind w:left="0"/>
             </w:pPr>
             <w:r>
+              <w:lastRenderedPageBreak/>
               <w:t>jobDir</w:t>
             </w:r>
           </w:p>
@@ -9359,7 +9375,6 @@
               <w:ind w:left="0"/>
             </w:pPr>
             <w:r>
-              <w:lastRenderedPageBreak/>
               <w:t>Valid Options:</w:t>
             </w:r>
           </w:p>
@@ -9540,7 +9555,6 @@
               <w:ind w:left="0"/>
             </w:pPr>
             <w:r>
-              <w:lastRenderedPageBreak/>
               <w:t>logDir</w:t>
             </w:r>
           </w:p>
@@ -9781,7 +9795,7 @@
     </w:p>
     <w:sectPr>
       <w:pgSz w:w="12240" w:h="15840"/>
-      <w:pgMar w:top="810" w:right="1080" w:bottom="1260" w:left="720" w:header="720" w:footer="720" w:gutter="0"/>
+      <w:pgMar w:top="810" w:right="1080" w:bottom="1440" w:left="720" w:header="720" w:footer="720" w:gutter="0"/>
       <w:cols w:space="720"/>
       <w:docGrid w:linePitch="360"/>
     </w:sectPr>
@@ -13694,7 +13708,7 @@
 </file>
 
 <file path=customXml/itemProps1.xml><?xml version="1.0" encoding="utf-8"?>
-<ds:datastoreItem xmlns:ds="http://schemas.openxmlformats.org/officeDocument/2006/customXml" ds:itemID="{9F25492B-E826-4B78-A3DF-7F7BBACE0892}">
+<ds:datastoreItem xmlns:ds="http://schemas.openxmlformats.org/officeDocument/2006/customXml" ds:itemID="{68861060-3DED-46F3-8F47-461A61395D69}">
   <ds:schemaRefs>
     <ds:schemaRef ds:uri="http://schemas.openxmlformats.org/officeDocument/2006/bibliography"/>
   </ds:schemaRefs>

</xml_diff>